<commit_message>
html and css : added option to download the resume
</commit_message>
<xml_diff>
--- a/documents/Ishwarya_Murali_Resume.docx
+++ b/documents/Ishwarya_Murali_Resume.docx
@@ -131,7 +131,17 @@
           <w:sz w:val="20"/>
           <w:szCs w:val="20"/>
         </w:rPr>
-        <w:t>Seattle, WA</w:t>
+        <w:t>Bothell</w:t>
+      </w:r>
+      <w:r>
+        <w:rPr>
+          <w:rFonts w:ascii="Aptos" w:hAnsi="Aptos" w:cstheme="majorHAnsi"/>
+          <w:bCs/>
+          <w:color w:val="000000"/>
+          <w:sz w:val="20"/>
+          <w:szCs w:val="20"/>
+        </w:rPr>
+        <w:t>, WA</w:t>
       </w:r>
       <w:r>
         <w:rPr>
@@ -224,18 +234,6 @@
         <w:rPr>
           <w:rFonts w:ascii="Aptos" w:hAnsi="Aptos" w:cstheme="majorHAnsi"/>
           <w:bCs/>
-          <w:sz w:val="18"/>
-          <w:szCs w:val="32"/>
-        </w:rPr>
-      </w:pPr>
-    </w:p>
-    <w:p>
-      <w:pPr>
-        <w:spacing w:after="0" w:line="240" w:lineRule="auto"/>
-        <w:jc w:val="both"/>
-        <w:rPr>
-          <w:rFonts w:ascii="Aptos" w:hAnsi="Aptos" w:cstheme="majorHAnsi"/>
-          <w:bCs/>
           <w:sz w:val="20"/>
           <w:szCs w:val="36"/>
         </w:rPr>
@@ -707,35 +705,20 @@
           <w:sz w:val="20"/>
           <w:szCs w:val="20"/>
         </w:rPr>
-        <w:t>Scrum</w:t>
-      </w:r>
-      <w:r>
-        <w:rPr>
-          <w:rFonts w:ascii="Aptos" w:hAnsi="Aptos" w:cstheme="majorHAnsi"/>
-          <w:i/>
-          <w:sz w:val="20"/>
-          <w:szCs w:val="20"/>
-        </w:rPr>
-        <w:t>/</w:t>
-      </w:r>
-      <w:r>
-        <w:rPr>
-          <w:rFonts w:ascii="Aptos" w:hAnsi="Aptos" w:cstheme="majorHAnsi"/>
-          <w:i/>
-          <w:sz w:val="20"/>
-          <w:szCs w:val="20"/>
-        </w:rPr>
-        <w:t xml:space="preserve">Kanban Methodologies </w:t>
-      </w:r>
-      <w:r>
-        <w:rPr>
-          <w:rFonts w:ascii="Aptos" w:hAnsi="Aptos" w:cstheme="majorHAnsi"/>
-          <w:i/>
-          <w:sz w:val="20"/>
-          <w:szCs w:val="20"/>
-        </w:rPr>
-        <w:t>| Cross-functional Coordination | Team Leadership</w:t>
-      </w:r>
+        <w:t>Cross-functional Coordination | Team Leadership</w:t>
+      </w:r>
+    </w:p>
+    <w:p>
+      <w:pPr>
+        <w:shd w:val="clear" w:color="auto" w:fill="F2F2F2" w:themeFill="background1" w:themeFillShade="F2"/>
+        <w:spacing w:after="0" w:line="240" w:lineRule="auto"/>
+        <w:rPr>
+          <w:rFonts w:ascii="Aptos" w:hAnsi="Aptos" w:cstheme="majorHAnsi"/>
+          <w:i/>
+          <w:sz w:val="20"/>
+          <w:szCs w:val="20"/>
+        </w:rPr>
+      </w:pPr>
     </w:p>
     <w:p>
       <w:pPr>
@@ -856,16 +839,61 @@
           <w:sz w:val="20"/>
           <w:szCs w:val="20"/>
         </w:rPr>
-        <w:t>Source Control Management (Git, Bitbucket)</w:t>
-      </w:r>
-      <w:r>
-        <w:rPr>
-          <w:rFonts w:ascii="Aptos" w:hAnsi="Aptos" w:cstheme="majorHAnsi"/>
-          <w:i/>
-          <w:sz w:val="20"/>
-          <w:szCs w:val="20"/>
-        </w:rPr>
-        <w:t xml:space="preserve">, </w:t>
+        <w:t>Source Control Management (Git, Bitbucket</w:t>
+      </w:r>
+      <w:r>
+        <w:rPr>
+          <w:rFonts w:ascii="Aptos" w:hAnsi="Aptos" w:cstheme="majorHAnsi"/>
+          <w:i/>
+          <w:sz w:val="20"/>
+          <w:szCs w:val="20"/>
+        </w:rPr>
+        <w:t>,</w:t>
+      </w:r>
+      <w:r>
+        <w:rPr>
+          <w:rFonts w:ascii="Aptos" w:hAnsi="Aptos" w:cstheme="majorHAnsi"/>
+          <w:i/>
+          <w:sz w:val="20"/>
+          <w:szCs w:val="20"/>
+        </w:rPr>
+        <w:t xml:space="preserve"> </w:t>
+      </w:r>
+      <w:r>
+        <w:rPr>
+          <w:rFonts w:ascii="Aptos" w:hAnsi="Aptos" w:cstheme="majorHAnsi"/>
+          <w:i/>
+          <w:sz w:val="20"/>
+          <w:szCs w:val="20"/>
+        </w:rPr>
+        <w:t>GitHub</w:t>
+      </w:r>
+      <w:r>
+        <w:rPr>
+          <w:rFonts w:ascii="Aptos" w:hAnsi="Aptos" w:cstheme="majorHAnsi"/>
+          <w:i/>
+          <w:sz w:val="20"/>
+          <w:szCs w:val="20"/>
+        </w:rPr>
+        <w:t>)</w:t>
+      </w:r>
+      <w:r>
+        <w:rPr>
+          <w:rFonts w:ascii="Aptos" w:hAnsi="Aptos" w:cstheme="majorHAnsi"/>
+          <w:i/>
+          <w:sz w:val="20"/>
+          <w:szCs w:val="20"/>
+        </w:rPr>
+        <w:t xml:space="preserve"> |</w:t>
+      </w:r>
+      <w:r>
+        <w:rPr>
+          <w:rFonts w:ascii="Aptos" w:hAnsi="Aptos" w:cstheme="majorHAnsi"/>
+          <w:i/>
+          <w:sz w:val="20"/>
+          <w:szCs w:val="20"/>
+        </w:rPr>
+        <w:t xml:space="preserve"> </w:t>
       </w:r>
       <w:r>
         <w:rPr>
@@ -938,11 +966,13 @@
     <w:p>
       <w:pPr>
         <w:pBdr>
-          <w:bottom w:val="single" w:sz="18" w:space="1" w:color="1F3864" w:themeColor="accent5" w:themeShade="80"/>
+          <w:bottom w:val="single" w:sz="18" w:space="4" w:color="1F3864" w:themeColor="accent5" w:themeShade="80"/>
         </w:pBdr>
         <w:spacing w:after="0" w:line="240" w:lineRule="auto"/>
         <w:rPr>
           <w:rFonts w:ascii="Aptos" w:hAnsi="Aptos" w:cstheme="majorHAnsi"/>
+          <w:b/>
+          <w:bCs/>
           <w:iCs/>
           <w:smallCaps/>
           <w:color w:val="002060"/>
@@ -951,6 +981,212 @@
         </w:rPr>
       </w:pPr>
       <w:bookmarkStart w:id="0" w:name="_Hlk151470605"/>
+      <w:r>
+        <w:rPr>
+          <w:rFonts w:ascii="Aptos" w:hAnsi="Aptos" w:cstheme="majorHAnsi"/>
+          <w:b/>
+          <w:bCs/>
+          <w:iCs/>
+          <w:smallCaps/>
+          <w:color w:val="002060"/>
+          <w:spacing w:val="5"/>
+          <w:szCs w:val="20"/>
+        </w:rPr>
+        <w:t xml:space="preserve">                                                                                                                                                                                              </w:t>
+      </w:r>
+      <w:r>
+        <w:rPr>
+          <w:rFonts w:ascii="Aptos" w:hAnsi="Aptos" w:cstheme="majorHAnsi"/>
+          <w:spacing w:val="5"/>
+          <w:sz w:val="20"/>
+          <w:szCs w:val="18"/>
+        </w:rPr>
+        <w:t>Jan</w:t>
+      </w:r>
+      <w:r>
+        <w:rPr>
+          <w:rFonts w:ascii="Aptos" w:hAnsi="Aptos" w:cstheme="majorHAnsi"/>
+          <w:spacing w:val="5"/>
+          <w:sz w:val="20"/>
+          <w:szCs w:val="18"/>
+        </w:rPr>
+        <w:t xml:space="preserve"> </w:t>
+      </w:r>
+      <w:r>
+        <w:rPr>
+          <w:rFonts w:ascii="Aptos" w:hAnsi="Aptos" w:cstheme="majorHAnsi"/>
+          <w:spacing w:val="5"/>
+          <w:sz w:val="20"/>
+          <w:szCs w:val="18"/>
+        </w:rPr>
+        <w:t>2024</w:t>
+      </w:r>
+      <w:r>
+        <w:rPr>
+          <w:rFonts w:ascii="Aptos" w:hAnsi="Aptos" w:cstheme="majorHAnsi"/>
+          <w:spacing w:val="5"/>
+          <w:sz w:val="20"/>
+          <w:szCs w:val="18"/>
+        </w:rPr>
+        <w:t xml:space="preserve"> </w:t>
+      </w:r>
+      <w:r>
+        <w:rPr>
+          <w:rFonts w:ascii="Aptos" w:hAnsi="Aptos" w:cstheme="majorHAnsi"/>
+          <w:spacing w:val="5"/>
+          <w:sz w:val="20"/>
+          <w:szCs w:val="18"/>
+        </w:rPr>
+        <w:t>–</w:t>
+      </w:r>
+      <w:r>
+        <w:rPr>
+          <w:rFonts w:ascii="Aptos" w:hAnsi="Aptos" w:cstheme="majorHAnsi"/>
+          <w:spacing w:val="5"/>
+          <w:sz w:val="20"/>
+          <w:szCs w:val="18"/>
+        </w:rPr>
+        <w:t xml:space="preserve"> </w:t>
+      </w:r>
+      <w:r>
+        <w:rPr>
+          <w:rFonts w:ascii="Aptos" w:hAnsi="Aptos" w:cstheme="majorHAnsi"/>
+          <w:spacing w:val="5"/>
+          <w:sz w:val="20"/>
+          <w:szCs w:val="18"/>
+        </w:rPr>
+        <w:t>Now</w:t>
+      </w:r>
+    </w:p>
+    <w:p>
+      <w:pPr>
+        <w:pStyle w:val="ListParagraph"/>
+        <w:numPr>
+          <w:ilvl w:val="0"/>
+          <w:numId w:val="28"/>
+        </w:numPr>
+        <w:rPr>
+          <w:rFonts w:ascii="Aptos" w:eastAsia="Calibri" w:hAnsi="Aptos" w:cstheme="majorHAnsi"/>
+          <w:bCs/>
+          <w:sz w:val="20"/>
+          <w:szCs w:val="20"/>
+        </w:rPr>
+      </w:pPr>
+      <w:r>
+        <w:rPr>
+          <w:rFonts w:ascii="Aptos" w:eastAsia="Calibri" w:hAnsi="Aptos" w:cstheme="majorHAnsi"/>
+          <w:bCs/>
+          <w:sz w:val="20"/>
+          <w:szCs w:val="20"/>
+        </w:rPr>
+        <w:t>Solving problems in Leet</w:t>
+      </w:r>
+      <w:r>
+        <w:rPr>
+          <w:rFonts w:ascii="Aptos" w:eastAsia="Calibri" w:hAnsi="Aptos" w:cstheme="majorHAnsi"/>
+          <w:bCs/>
+          <w:sz w:val="20"/>
+          <w:szCs w:val="20"/>
+        </w:rPr>
+        <w:t>c</w:t>
+      </w:r>
+      <w:r>
+        <w:rPr>
+          <w:rFonts w:ascii="Aptos" w:eastAsia="Calibri" w:hAnsi="Aptos" w:cstheme="majorHAnsi"/>
+          <w:bCs/>
+          <w:sz w:val="20"/>
+          <w:szCs w:val="20"/>
+        </w:rPr>
+        <w:t>ode platform (Java)</w:t>
+      </w:r>
+      <w:r>
+        <w:rPr>
+          <w:rFonts w:ascii="Aptos" w:eastAsia="Calibri" w:hAnsi="Aptos" w:cstheme="majorHAnsi"/>
+          <w:bCs/>
+          <w:sz w:val="20"/>
+          <w:szCs w:val="20"/>
+        </w:rPr>
+        <w:t>, solving online coding problems</w:t>
+      </w:r>
+      <w:r>
+        <w:rPr>
+          <w:rFonts w:ascii="Aptos" w:eastAsia="Calibri" w:hAnsi="Aptos" w:cstheme="majorHAnsi"/>
+          <w:bCs/>
+          <w:sz w:val="20"/>
+          <w:szCs w:val="20"/>
+        </w:rPr>
+        <w:t xml:space="preserve"> for PL/</w:t>
+      </w:r>
+      <w:r>
+        <w:rPr>
+          <w:rFonts w:ascii="Aptos" w:eastAsia="Calibri" w:hAnsi="Aptos" w:cstheme="majorHAnsi"/>
+          <w:bCs/>
+          <w:sz w:val="20"/>
+          <w:szCs w:val="20"/>
+        </w:rPr>
+        <w:t>SQL,</w:t>
+      </w:r>
+      <w:r>
+        <w:rPr>
+          <w:rFonts w:ascii="Aptos" w:eastAsia="Calibri" w:hAnsi="Aptos" w:cstheme="majorHAnsi"/>
+          <w:bCs/>
+          <w:sz w:val="20"/>
+          <w:szCs w:val="20"/>
+        </w:rPr>
+        <w:t xml:space="preserve"> and </w:t>
+      </w:r>
+      <w:r>
+        <w:rPr>
+          <w:rFonts w:ascii="Aptos" w:eastAsia="Calibri" w:hAnsi="Aptos" w:cstheme="majorHAnsi"/>
+          <w:bCs/>
+          <w:sz w:val="20"/>
+          <w:szCs w:val="20"/>
+        </w:rPr>
+        <w:t>developing basic projects in HTML and CSS</w:t>
+      </w:r>
+      <w:r>
+        <w:rPr>
+          <w:rFonts w:ascii="Aptos" w:eastAsia="Calibri" w:hAnsi="Aptos" w:cstheme="majorHAnsi"/>
+          <w:bCs/>
+          <w:sz w:val="20"/>
+          <w:szCs w:val="20"/>
+        </w:rPr>
+        <w:t xml:space="preserve"> </w:t>
+      </w:r>
+      <w:r>
+        <w:rPr>
+          <w:rFonts w:ascii="Aptos" w:eastAsia="Calibri" w:hAnsi="Aptos" w:cstheme="majorHAnsi"/>
+          <w:bCs/>
+          <w:sz w:val="20"/>
+          <w:szCs w:val="20"/>
+        </w:rPr>
+        <w:t>(uploading in GitHub)</w:t>
+      </w:r>
+      <w:r>
+        <w:rPr>
+          <w:rFonts w:ascii="Aptos" w:eastAsia="Calibri" w:hAnsi="Aptos" w:cstheme="majorHAnsi"/>
+          <w:bCs/>
+          <w:sz w:val="20"/>
+          <w:szCs w:val="20"/>
+        </w:rPr>
+        <w:t>.</w:t>
+      </w:r>
+    </w:p>
+    <w:p>
+      <w:pPr>
+        <w:pBdr>
+          <w:bottom w:val="single" w:sz="18" w:space="4" w:color="1F3864" w:themeColor="accent5" w:themeShade="80"/>
+        </w:pBdr>
+        <w:spacing w:after="0" w:line="240" w:lineRule="auto"/>
+        <w:rPr>
+          <w:rFonts w:ascii="Aptos" w:hAnsi="Aptos" w:cstheme="majorHAnsi"/>
+          <w:iCs/>
+          <w:smallCaps/>
+          <w:color w:val="002060"/>
+          <w:spacing w:val="5"/>
+          <w:szCs w:val="20"/>
+        </w:rPr>
+      </w:pPr>
       <w:r>
         <w:rPr>
           <w:rFonts w:ascii="Aptos" w:hAnsi="Aptos" w:cstheme="majorHAnsi"/>
@@ -1705,7 +1941,7 @@
       <w:pPr>
         <w:pStyle w:val="ListParagraph"/>
         <w:numPr>
-          <w:ilvl w:val="0"/>
+          <w:ilvl w:val="1"/>
           <w:numId w:val="14"/>
         </w:numPr>
         <w:spacing w:after="0" w:line="240" w:lineRule="auto"/>
@@ -2071,7 +2307,7 @@
           <w:spacing w:val="5"/>
           <w:szCs w:val="20"/>
         </w:rPr>
-        <w:t xml:space="preserve"> Global Business Services</w:t>
+        <w:t xml:space="preserve"> Global Business </w:t>
       </w:r>
       <w:r>
         <w:rPr>
@@ -2084,7 +2320,7 @@
           <w:spacing w:val="5"/>
           <w:szCs w:val="20"/>
         </w:rPr>
-        <w:t xml:space="preserve"> </w:t>
+        <w:t>SERVICES,</w:t>
       </w:r>
       <w:r>
         <w:rPr>
@@ -2095,7 +2331,7 @@
           <w:spacing w:val="5"/>
           <w:szCs w:val="20"/>
         </w:rPr>
-        <w:t>, Chennai</w:t>
+        <w:t xml:space="preserve"> Chennai</w:t>
       </w:r>
       <w:r>
         <w:rPr>
@@ -2286,6 +2522,7 @@
           <w:sz w:val="20"/>
           <w:szCs w:val="20"/>
         </w:rPr>
+        <w:lastRenderedPageBreak/>
         <w:t>Collaborate</w:t>
       </w:r>
       <w:r>
@@ -2462,7 +2699,6 @@
           <w:sz w:val="20"/>
           <w:szCs w:val="20"/>
         </w:rPr>
-        <w:lastRenderedPageBreak/>
         <w:t>Creat</w:t>
       </w:r>
       <w:r>
@@ -2704,22 +2940,15 @@
       <w:pPr>
         <w:pStyle w:val="ListParagraph"/>
         <w:numPr>
-          <w:ilvl w:val="1"/>
+          <w:ilvl w:val="0"/>
           <w:numId w:val="14"/>
         </w:numPr>
+        <w:tabs>
+          <w:tab w:val="right" w:pos="10440"/>
+        </w:tabs>
         <w:spacing w:after="0" w:line="240" w:lineRule="auto"/>
-        <w:ind w:left="709"/>
         <w:jc w:val="both"/>
         <w:rPr>
-          <w:rFonts w:ascii="Aptos" w:hAnsi="Aptos" w:cstheme="majorHAnsi"/>
-          <w:i/>
-          <w:iCs/>
-          <w:sz w:val="20"/>
-          <w:szCs w:val="20"/>
-        </w:rPr>
-      </w:pPr>
-      <w:r>
-        <w:rPr>
           <w:rFonts w:ascii="Aptos" w:eastAsia="Calibri" w:hAnsi="Aptos" w:cstheme="majorHAnsi"/>
           <w:bCs/>
           <w:i/>
@@ -2727,8 +2956,7 @@
           <w:sz w:val="20"/>
           <w:szCs w:val="20"/>
         </w:rPr>
-        <w:t>Convert</w:t>
-      </w:r>
+      </w:pPr>
       <w:r>
         <w:rPr>
           <w:rFonts w:ascii="Aptos" w:eastAsia="Calibri" w:hAnsi="Aptos" w:cstheme="majorHAnsi"/>
@@ -2738,7 +2966,7 @@
           <w:sz w:val="20"/>
           <w:szCs w:val="20"/>
         </w:rPr>
-        <w:t xml:space="preserve">ed </w:t>
+        <w:t xml:space="preserve">Developed ‘INR to INR’ feature in the team of 3 to provide automated entries for transactions to platinum clients for Indian market, saving </w:t>
       </w:r>
       <w:r>
         <w:rPr>
@@ -2749,7 +2977,7 @@
           <w:sz w:val="20"/>
           <w:szCs w:val="20"/>
         </w:rPr>
-        <w:t>all the PRO*C scripts</w:t>
+        <w:t>1.5 hours</w:t>
       </w:r>
       <w:r>
         <w:rPr>
@@ -2760,7 +2988,7 @@
           <w:sz w:val="20"/>
           <w:szCs w:val="20"/>
         </w:rPr>
-        <w:t xml:space="preserve"> </w:t>
+        <w:t>/</w:t>
       </w:r>
       <w:r>
         <w:rPr>
@@ -2771,7 +2999,7 @@
           <w:sz w:val="20"/>
           <w:szCs w:val="20"/>
         </w:rPr>
-        <w:t>(</w:t>
+        <w:t>day</w:t>
       </w:r>
       <w:r>
         <w:rPr>
@@ -2782,7 +3010,7 @@
           <w:sz w:val="20"/>
           <w:szCs w:val="20"/>
         </w:rPr>
-        <w:t>~</w:t>
+        <w:t xml:space="preserve"> in the </w:t>
       </w:r>
       <w:r>
         <w:rPr>
@@ -2793,95 +3021,7 @@
           <w:sz w:val="20"/>
           <w:szCs w:val="20"/>
         </w:rPr>
-        <w:t>100 files)</w:t>
-      </w:r>
-      <w:r>
-        <w:rPr>
-          <w:rFonts w:ascii="Aptos" w:eastAsia="Calibri" w:hAnsi="Aptos" w:cstheme="majorHAnsi"/>
-          <w:bCs/>
-          <w:i/>
-          <w:iCs/>
-          <w:sz w:val="20"/>
-          <w:szCs w:val="20"/>
-        </w:rPr>
-        <w:t xml:space="preserve"> </w:t>
-      </w:r>
-      <w:r>
-        <w:rPr>
-          <w:rFonts w:ascii="Aptos" w:eastAsia="Calibri" w:hAnsi="Aptos" w:cstheme="majorHAnsi"/>
-          <w:bCs/>
-          <w:i/>
-          <w:iCs/>
-          <w:sz w:val="20"/>
-          <w:szCs w:val="20"/>
-        </w:rPr>
-        <w:t>to PL/SQL procedures and 900 Oracle forms and reports to latest versions</w:t>
-      </w:r>
-      <w:r>
-        <w:rPr>
-          <w:rFonts w:ascii="Aptos" w:eastAsia="Calibri" w:hAnsi="Aptos" w:cstheme="majorHAnsi"/>
-          <w:bCs/>
-          <w:i/>
-          <w:iCs/>
-          <w:sz w:val="20"/>
-          <w:szCs w:val="20"/>
-        </w:rPr>
-        <w:t xml:space="preserve"> by</w:t>
-      </w:r>
-      <w:r>
-        <w:rPr>
-          <w:rFonts w:ascii="Aptos" w:eastAsia="Calibri" w:hAnsi="Aptos" w:cstheme="majorHAnsi"/>
-          <w:bCs/>
-          <w:i/>
-          <w:iCs/>
-          <w:sz w:val="20"/>
-          <w:szCs w:val="20"/>
-        </w:rPr>
-        <w:t xml:space="preserve"> creat</w:t>
-      </w:r>
-      <w:r>
-        <w:rPr>
-          <w:rFonts w:ascii="Aptos" w:eastAsia="Calibri" w:hAnsi="Aptos" w:cstheme="majorHAnsi"/>
-          <w:bCs/>
-          <w:i/>
-          <w:iCs/>
-          <w:sz w:val="20"/>
-          <w:szCs w:val="20"/>
-        </w:rPr>
-        <w:t>ing</w:t>
-      </w:r>
-      <w:r>
-        <w:rPr>
-          <w:rFonts w:ascii="Aptos" w:eastAsia="Calibri" w:hAnsi="Aptos" w:cstheme="majorHAnsi"/>
-          <w:bCs/>
-          <w:i/>
-          <w:iCs/>
-          <w:sz w:val="20"/>
-          <w:szCs w:val="20"/>
-        </w:rPr>
-        <w:t xml:space="preserve"> a Windows batch script</w:t>
-      </w:r>
-      <w:r>
-        <w:rPr>
-          <w:rFonts w:ascii="Aptos" w:eastAsia="Calibri" w:hAnsi="Aptos" w:cstheme="majorHAnsi"/>
-          <w:bCs/>
-          <w:i/>
-          <w:iCs/>
-          <w:sz w:val="20"/>
-          <w:szCs w:val="20"/>
-        </w:rPr>
-        <w:t xml:space="preserve"> to avoid manual work</w:t>
-      </w:r>
-      <w:r>
-        <w:rPr>
-          <w:rFonts w:ascii="Aptos" w:eastAsia="Calibri" w:hAnsi="Aptos" w:cstheme="majorHAnsi"/>
-          <w:bCs/>
-          <w:i/>
-          <w:iCs/>
-          <w:sz w:val="20"/>
-          <w:szCs w:val="20"/>
-        </w:rPr>
-        <w:t>.</w:t>
+        <w:t xml:space="preserve">operations manual time during actual transactions. </w:t>
       </w:r>
     </w:p>
     <w:p>
@@ -2914,62 +3054,7 @@
           <w:sz w:val="20"/>
           <w:szCs w:val="20"/>
         </w:rPr>
-        <w:t xml:space="preserve">Developed ‘INR to INR’ feature in the team of 3 to provide automated entries for transactions to platinum clients for Indian market, saving </w:t>
-      </w:r>
-      <w:r>
-        <w:rPr>
-          <w:rFonts w:ascii="Aptos" w:eastAsia="Calibri" w:hAnsi="Aptos" w:cstheme="majorHAnsi"/>
-          <w:bCs/>
-          <w:i/>
-          <w:iCs/>
-          <w:sz w:val="20"/>
-          <w:szCs w:val="20"/>
-        </w:rPr>
-        <w:t>1.5 hours</w:t>
-      </w:r>
-      <w:r>
-        <w:rPr>
-          <w:rFonts w:ascii="Aptos" w:eastAsia="Calibri" w:hAnsi="Aptos" w:cstheme="majorHAnsi"/>
-          <w:bCs/>
-          <w:i/>
-          <w:iCs/>
-          <w:sz w:val="20"/>
-          <w:szCs w:val="20"/>
-        </w:rPr>
-        <w:t>/</w:t>
-      </w:r>
-      <w:r>
-        <w:rPr>
-          <w:rFonts w:ascii="Aptos" w:eastAsia="Calibri" w:hAnsi="Aptos" w:cstheme="majorHAnsi"/>
-          <w:bCs/>
-          <w:i/>
-          <w:iCs/>
-          <w:sz w:val="20"/>
-          <w:szCs w:val="20"/>
-        </w:rPr>
-        <w:t>day</w:t>
-      </w:r>
-      <w:r>
-        <w:rPr>
-          <w:rFonts w:ascii="Aptos" w:eastAsia="Calibri" w:hAnsi="Aptos" w:cstheme="majorHAnsi"/>
-          <w:bCs/>
-          <w:i/>
-          <w:iCs/>
-          <w:sz w:val="20"/>
-          <w:szCs w:val="20"/>
-        </w:rPr>
-        <w:t xml:space="preserve"> in the </w:t>
-      </w:r>
-      <w:r>
-        <w:rPr>
-          <w:rFonts w:ascii="Aptos" w:eastAsia="Calibri" w:hAnsi="Aptos" w:cstheme="majorHAnsi"/>
-          <w:bCs/>
-          <w:i/>
-          <w:iCs/>
-          <w:sz w:val="20"/>
-          <w:szCs w:val="20"/>
-        </w:rPr>
-        <w:t xml:space="preserve">operations manual time during actual transactions. </w:t>
+        <w:t xml:space="preserve">Implemented SWIFT standard related projects spanning from 2018 to 2020, ensuring compliance with yearly changes mandated by SWIFT for the payment system. Utilized PL/SQL procedures for system communication and Java for generating comprehensive reports tailored to internal stakeholder requirements. </w:t>
       </w:r>
     </w:p>
     <w:p>
@@ -3002,7 +3087,63 @@
           <w:sz w:val="20"/>
           <w:szCs w:val="20"/>
         </w:rPr>
-        <w:t xml:space="preserve">Implemented SWIFT standard related projects spanning from 2018 to 2020, ensuring compliance with yearly changes mandated by SWIFT for the payment system. Utilized PL/SQL procedures for system communication and Java for generating comprehensive reports tailored to internal stakeholder requirements. </w:t>
+        <w:t>Led</w:t>
+      </w:r>
+      <w:r>
+        <w:rPr>
+          <w:rFonts w:ascii="Aptos" w:eastAsia="Calibri" w:hAnsi="Aptos" w:cstheme="majorHAnsi"/>
+          <w:bCs/>
+          <w:i/>
+          <w:iCs/>
+          <w:sz w:val="20"/>
+          <w:szCs w:val="20"/>
+        </w:rPr>
+        <w:t xml:space="preserve"> documentation of the complete production rollout procedure, aiding the team in preventing implementation issues.</w:t>
+      </w:r>
+    </w:p>
+    <w:p>
+      <w:pPr>
+        <w:spacing w:after="0" w:line="240" w:lineRule="auto"/>
+        <w:jc w:val="both"/>
+        <w:rPr>
+          <w:rFonts w:ascii="Aptos" w:hAnsi="Aptos" w:cstheme="majorHAnsi"/>
+          <w:sz w:val="20"/>
+          <w:szCs w:val="20"/>
+        </w:rPr>
+      </w:pPr>
+      <w:r>
+        <w:rPr>
+          <w:rFonts w:ascii="Aptos" w:hAnsi="Aptos" w:cstheme="majorHAnsi"/>
+          <w:b/>
+          <w:bCs/>
+          <w:i/>
+          <w:iCs/>
+          <w:sz w:val="20"/>
+          <w:szCs w:val="20"/>
+          <w:u w:val="single"/>
+        </w:rPr>
+        <w:t>Highlights</w:t>
+      </w:r>
+      <w:r>
+        <w:rPr>
+          <w:rFonts w:ascii="Aptos" w:hAnsi="Aptos" w:cstheme="majorHAnsi"/>
+          <w:b/>
+          <w:bCs/>
+          <w:i/>
+          <w:iCs/>
+          <w:sz w:val="20"/>
+          <w:szCs w:val="20"/>
+          <w:u w:val="single"/>
+        </w:rPr>
+        <w:t>/Awards</w:t>
+      </w:r>
+      <w:r>
+        <w:rPr>
+          <w:rFonts w:ascii="Aptos" w:hAnsi="Aptos" w:cstheme="majorHAnsi"/>
+          <w:sz w:val="20"/>
+          <w:szCs w:val="20"/>
+        </w:rPr>
+        <w:t>:</w:t>
       </w:r>
     </w:p>
     <w:p>
@@ -3035,7 +3176,7 @@
           <w:sz w:val="20"/>
           <w:szCs w:val="20"/>
         </w:rPr>
-        <w:t>Led</w:t>
+        <w:t>Secured ‘Valued Behavior’ Award for showing excellent valued behavior, Standard Chartered, Jun 2019</w:t>
       </w:r>
       <w:r>
         <w:rPr>
@@ -3046,52 +3187,7 @@
           <w:sz w:val="20"/>
           <w:szCs w:val="20"/>
         </w:rPr>
-        <w:t xml:space="preserve"> documentation of the complete production rollout procedure, aiding the team in preventing implementation issues.</w:t>
-      </w:r>
-    </w:p>
-    <w:p>
-      <w:pPr>
-        <w:spacing w:after="0" w:line="240" w:lineRule="auto"/>
-        <w:jc w:val="both"/>
-        <w:rPr>
-          <w:rFonts w:ascii="Aptos" w:hAnsi="Aptos" w:cstheme="majorHAnsi"/>
-          <w:sz w:val="20"/>
-          <w:szCs w:val="20"/>
-        </w:rPr>
-      </w:pPr>
-      <w:r>
-        <w:rPr>
-          <w:rFonts w:ascii="Aptos" w:hAnsi="Aptos" w:cstheme="majorHAnsi"/>
-          <w:b/>
-          <w:bCs/>
-          <w:i/>
-          <w:iCs/>
-          <w:sz w:val="20"/>
-          <w:szCs w:val="20"/>
-          <w:u w:val="single"/>
-        </w:rPr>
-        <w:t>Highlights</w:t>
-      </w:r>
-      <w:r>
-        <w:rPr>
-          <w:rFonts w:ascii="Aptos" w:hAnsi="Aptos" w:cstheme="majorHAnsi"/>
-          <w:b/>
-          <w:bCs/>
-          <w:i/>
-          <w:iCs/>
-          <w:sz w:val="20"/>
-          <w:szCs w:val="20"/>
-          <w:u w:val="single"/>
-        </w:rPr>
-        <w:t>/Awards</w:t>
-      </w:r>
-      <w:r>
-        <w:rPr>
-          <w:rFonts w:ascii="Aptos" w:hAnsi="Aptos" w:cstheme="majorHAnsi"/>
-          <w:sz w:val="20"/>
-          <w:szCs w:val="20"/>
-        </w:rPr>
-        <w:t>:</w:t>
+        <w:t>.</w:t>
       </w:r>
     </w:p>
     <w:p>
@@ -3124,50 +3220,6 @@
           <w:sz w:val="20"/>
           <w:szCs w:val="20"/>
         </w:rPr>
-        <w:t>Secured ‘Valued Behavior’ Award for showing excellent valued behavior, Standard Chartered, Jun 2019</w:t>
-      </w:r>
-      <w:r>
-        <w:rPr>
-          <w:rFonts w:ascii="Aptos" w:eastAsia="Calibri" w:hAnsi="Aptos" w:cstheme="majorHAnsi"/>
-          <w:bCs/>
-          <w:i/>
-          <w:iCs/>
-          <w:sz w:val="20"/>
-          <w:szCs w:val="20"/>
-        </w:rPr>
-        <w:t>.</w:t>
-      </w:r>
-    </w:p>
-    <w:p>
-      <w:pPr>
-        <w:pStyle w:val="ListParagraph"/>
-        <w:numPr>
-          <w:ilvl w:val="0"/>
-          <w:numId w:val="14"/>
-        </w:numPr>
-        <w:tabs>
-          <w:tab w:val="right" w:pos="10440"/>
-        </w:tabs>
-        <w:spacing w:after="0" w:line="240" w:lineRule="auto"/>
-        <w:jc w:val="both"/>
-        <w:rPr>
-          <w:rFonts w:ascii="Aptos" w:eastAsia="Calibri" w:hAnsi="Aptos" w:cstheme="majorHAnsi"/>
-          <w:bCs/>
-          <w:i/>
-          <w:iCs/>
-          <w:sz w:val="20"/>
-          <w:szCs w:val="20"/>
-        </w:rPr>
-      </w:pPr>
-      <w:r>
-        <w:rPr>
-          <w:rFonts w:ascii="Aptos" w:eastAsia="Calibri" w:hAnsi="Aptos" w:cstheme="majorHAnsi"/>
-          <w:bCs/>
-          <w:i/>
-          <w:iCs/>
-          <w:sz w:val="20"/>
-          <w:szCs w:val="20"/>
-        </w:rPr>
         <w:t>Recognized with</w:t>
       </w:r>
       <w:r>
@@ -3401,172 +3453,6 @@
           <w:tab w:val="right" w:pos="10440"/>
         </w:tabs>
         <w:spacing w:after="0" w:line="240" w:lineRule="auto"/>
-        <w:jc w:val="center"/>
-        <w:rPr>
-          <w:rFonts w:ascii="Aptos" w:eastAsia="Calibri" w:hAnsi="Aptos" w:cstheme="majorHAnsi"/>
-          <w:b/>
-          <w:sz w:val="4"/>
-          <w:szCs w:val="4"/>
-          <w:u w:val="single"/>
-        </w:rPr>
-      </w:pPr>
-    </w:p>
-    <w:p>
-      <w:pPr>
-        <w:tabs>
-          <w:tab w:val="right" w:pos="10440"/>
-        </w:tabs>
-        <w:spacing w:after="0" w:line="240" w:lineRule="auto"/>
-        <w:jc w:val="center"/>
-        <w:rPr>
-          <w:rFonts w:ascii="Aptos" w:eastAsia="Calibri" w:hAnsi="Aptos" w:cstheme="majorHAnsi"/>
-          <w:bCs/>
-          <w:i/>
-          <w:iCs/>
-          <w:sz w:val="20"/>
-          <w:szCs w:val="20"/>
-        </w:rPr>
-      </w:pPr>
-      <w:r>
-        <w:rPr>
-          <w:rFonts w:ascii="Aptos" w:eastAsia="Calibri" w:hAnsi="Aptos" w:cstheme="majorHAnsi"/>
-          <w:b/>
-          <w:i/>
-          <w:iCs/>
-          <w:sz w:val="20"/>
-          <w:szCs w:val="20"/>
-          <w:u w:val="single"/>
-        </w:rPr>
-        <w:t>Undergraduate Project</w:t>
-      </w:r>
-      <w:r>
-        <w:rPr>
-          <w:rFonts w:ascii="Aptos" w:eastAsia="Calibri" w:hAnsi="Aptos" w:cstheme="majorHAnsi"/>
-          <w:b/>
-          <w:i/>
-          <w:iCs/>
-          <w:sz w:val="20"/>
-          <w:szCs w:val="20"/>
-        </w:rPr>
-        <w:t>: Securing Network using Attack Graphs</w:t>
-      </w:r>
-      <w:r>
-        <w:rPr>
-          <w:rFonts w:ascii="Aptos" w:eastAsia="Calibri" w:hAnsi="Aptos" w:cstheme="majorHAnsi"/>
-          <w:b/>
-          <w:i/>
-          <w:iCs/>
-          <w:sz w:val="20"/>
-          <w:szCs w:val="20"/>
-        </w:rPr>
-        <w:t xml:space="preserve">: </w:t>
-      </w:r>
-      <w:r>
-        <w:rPr>
-          <w:rFonts w:ascii="Aptos" w:eastAsia="Calibri" w:hAnsi="Aptos" w:cstheme="majorHAnsi"/>
-          <w:bCs/>
-          <w:i/>
-          <w:iCs/>
-          <w:sz w:val="20"/>
-          <w:szCs w:val="20"/>
-        </w:rPr>
-        <w:t>Designed and implemented an attack graph</w:t>
-      </w:r>
-      <w:r>
-        <w:rPr>
-          <w:rFonts w:ascii="Aptos" w:eastAsia="Calibri" w:hAnsi="Aptos" w:cstheme="majorHAnsi"/>
-          <w:bCs/>
-          <w:i/>
-          <w:iCs/>
-          <w:sz w:val="20"/>
-          <w:szCs w:val="20"/>
-        </w:rPr>
-        <w:t>; implemented using C language and test was done using attack graph tool</w:t>
-      </w:r>
-      <w:r>
-        <w:rPr>
-          <w:rFonts w:ascii="Aptos" w:eastAsia="Calibri" w:hAnsi="Aptos" w:cstheme="majorHAnsi"/>
-          <w:bCs/>
-          <w:i/>
-          <w:iCs/>
-          <w:sz w:val="20"/>
-          <w:szCs w:val="20"/>
-        </w:rPr>
-        <w:t xml:space="preserve">; </w:t>
-      </w:r>
-      <w:r>
-        <w:rPr>
-          <w:rFonts w:ascii="Aptos" w:eastAsia="Calibri" w:hAnsi="Aptos" w:cstheme="majorHAnsi"/>
-          <w:bCs/>
-          <w:i/>
-          <w:iCs/>
-          <w:sz w:val="20"/>
-          <w:szCs w:val="20"/>
-        </w:rPr>
-        <w:t>c</w:t>
-      </w:r>
-      <w:r>
-        <w:rPr>
-          <w:rFonts w:ascii="Aptos" w:eastAsia="Calibri" w:hAnsi="Aptos" w:cstheme="majorHAnsi"/>
-          <w:bCs/>
-          <w:i/>
-          <w:iCs/>
-          <w:sz w:val="20"/>
-          <w:szCs w:val="20"/>
-        </w:rPr>
-        <w:t xml:space="preserve">ompleted the automation for detection of attacks happening in the system; </w:t>
-      </w:r>
-      <w:r>
-        <w:rPr>
-          <w:rFonts w:ascii="Aptos" w:eastAsia="Calibri" w:hAnsi="Aptos" w:cstheme="majorHAnsi"/>
-          <w:bCs/>
-          <w:i/>
-          <w:iCs/>
-          <w:sz w:val="20"/>
-          <w:szCs w:val="20"/>
-        </w:rPr>
-        <w:t>a</w:t>
-      </w:r>
-      <w:r>
-        <w:rPr>
-          <w:rFonts w:ascii="Aptos" w:eastAsia="Calibri" w:hAnsi="Aptos" w:cstheme="majorHAnsi"/>
-          <w:bCs/>
-          <w:i/>
-          <w:iCs/>
-          <w:sz w:val="20"/>
-          <w:szCs w:val="20"/>
-        </w:rPr>
-        <w:t xml:space="preserve">chieved </w:t>
-      </w:r>
-      <w:r>
-        <w:rPr>
-          <w:rFonts w:ascii="Aptos" w:eastAsia="Calibri" w:hAnsi="Aptos" w:cstheme="majorHAnsi"/>
-          <w:bCs/>
-          <w:i/>
-          <w:iCs/>
-          <w:sz w:val="20"/>
-          <w:szCs w:val="20"/>
-        </w:rPr>
-        <w:t xml:space="preserve">80% efficiency in </w:t>
-      </w:r>
-      <w:r>
-        <w:rPr>
-          <w:rFonts w:ascii="Aptos" w:eastAsia="Calibri" w:hAnsi="Aptos" w:cstheme="majorHAnsi"/>
-          <w:bCs/>
-          <w:i/>
-          <w:iCs/>
-          <w:sz w:val="20"/>
-          <w:szCs w:val="20"/>
-        </w:rPr>
-        <w:t>the automation of detection.</w:t>
-      </w:r>
-    </w:p>
-    <w:p>
-      <w:pPr>
-        <w:tabs>
-          <w:tab w:val="right" w:pos="10440"/>
-        </w:tabs>
-        <w:spacing w:after="0" w:line="240" w:lineRule="auto"/>
         <w:jc w:val="both"/>
         <w:rPr>
           <w:rFonts w:ascii="Aptos" w:eastAsia="Calibri" w:hAnsi="Aptos" w:cstheme="majorHAnsi"/>
@@ -3761,93 +3647,6 @@
           <w:szCs w:val="20"/>
         </w:rPr>
         <w:t>:</w:t>
-      </w:r>
-    </w:p>
-    <w:p>
-      <w:pPr>
-        <w:pStyle w:val="ListParagraph"/>
-        <w:numPr>
-          <w:ilvl w:val="0"/>
-          <w:numId w:val="28"/>
-        </w:numPr>
-        <w:rPr>
-          <w:rFonts w:ascii="Aptos" w:eastAsia="Calibri" w:hAnsi="Aptos" w:cstheme="majorHAnsi"/>
-          <w:bCs/>
-          <w:sz w:val="20"/>
-          <w:szCs w:val="20"/>
-        </w:rPr>
-      </w:pPr>
-      <w:r>
-        <w:rPr>
-          <w:rFonts w:ascii="Aptos" w:eastAsia="Calibri" w:hAnsi="Aptos" w:cstheme="majorHAnsi"/>
-          <w:bCs/>
-          <w:sz w:val="20"/>
-          <w:szCs w:val="20"/>
-        </w:rPr>
-        <w:t>Solving problems in Leet</w:t>
-      </w:r>
-      <w:r>
-        <w:rPr>
-          <w:rFonts w:ascii="Aptos" w:eastAsia="Calibri" w:hAnsi="Aptos" w:cstheme="majorHAnsi"/>
-          <w:bCs/>
-          <w:sz w:val="20"/>
-          <w:szCs w:val="20"/>
-        </w:rPr>
-        <w:t>c</w:t>
-      </w:r>
-      <w:r>
-        <w:rPr>
-          <w:rFonts w:ascii="Aptos" w:eastAsia="Calibri" w:hAnsi="Aptos" w:cstheme="majorHAnsi"/>
-          <w:bCs/>
-          <w:sz w:val="20"/>
-          <w:szCs w:val="20"/>
-        </w:rPr>
-        <w:t>ode platform (Java) and developing basic projects in HTML and CSS</w:t>
-      </w:r>
-      <w:r>
-        <w:rPr>
-          <w:rFonts w:ascii="Aptos" w:eastAsia="Calibri" w:hAnsi="Aptos" w:cstheme="majorHAnsi"/>
-          <w:bCs/>
-          <w:sz w:val="20"/>
-          <w:szCs w:val="20"/>
-        </w:rPr>
-        <w:t xml:space="preserve"> </w:t>
-      </w:r>
-      <w:r>
-        <w:rPr>
-          <w:rFonts w:ascii="Aptos" w:eastAsia="Calibri" w:hAnsi="Aptos" w:cstheme="majorHAnsi"/>
-          <w:bCs/>
-          <w:sz w:val="20"/>
-          <w:szCs w:val="20"/>
-        </w:rPr>
-        <w:t xml:space="preserve">(uploading in </w:t>
-      </w:r>
-      <w:r>
-        <w:rPr>
-          <w:rFonts w:ascii="Aptos" w:eastAsia="Calibri" w:hAnsi="Aptos" w:cstheme="majorHAnsi"/>
-          <w:bCs/>
-          <w:sz w:val="20"/>
-          <w:szCs w:val="20"/>
-        </w:rPr>
-        <w:t>GitHub</w:t>
-      </w:r>
-      <w:r>
-        <w:rPr>
-          <w:rFonts w:ascii="Aptos" w:eastAsia="Calibri" w:hAnsi="Aptos" w:cstheme="majorHAnsi"/>
-          <w:bCs/>
-          <w:sz w:val="20"/>
-          <w:szCs w:val="20"/>
-        </w:rPr>
-        <w:t>)</w:t>
-      </w:r>
-      <w:r>
-        <w:rPr>
-          <w:rFonts w:ascii="Aptos" w:eastAsia="Calibri" w:hAnsi="Aptos" w:cstheme="majorHAnsi"/>
-          <w:bCs/>
-          <w:sz w:val="20"/>
-          <w:szCs w:val="20"/>
-        </w:rPr>
-        <w:t>.</w:t>
       </w:r>
     </w:p>
     <w:p>

</xml_diff>